<commit_message>
pfish yield curve update
</commit_message>
<xml_diff>
--- a/Manuscript/Supplementary Figures.docx
+++ b/Manuscript/Supplementary Figures.docx
@@ -63,19 +63,30 @@
       <w:pPr>
         <w:pStyle w:val="Caption"/>
       </w:pPr>
-      <w:bookmarkStart w:id="0" w:name="_GoBack"/>
-      <w:bookmarkEnd w:id="0"/>
       <w:r>
         <w:t xml:space="preserve">Supplementary Figure </w:t>
       </w:r>
-      <w:fldSimple w:instr=" SEQ Figure \* ARABIC ">
-        <w:r>
-          <w:rPr>
-            <w:noProof/>
-          </w:rPr>
-          <w:t>1</w:t>
-        </w:r>
-      </w:fldSimple>
+      <w:r>
+        <w:fldChar w:fldCharType="begin"/>
+      </w:r>
+      <w:r>
+        <w:instrText xml:space="preserve"> SEQ Figure \* ARABIC </w:instrText>
+      </w:r>
+      <w:r>
+        <w:fldChar w:fldCharType="separate"/>
+      </w:r>
+      <w:r>
+        <w:rPr>
+          <w:noProof/>
+        </w:rPr>
+        <w:t>1</w:t>
+      </w:r>
+      <w:r>
+        <w:rPr>
+          <w:noProof/>
+        </w:rPr>
+        <w:fldChar w:fldCharType="end"/>
+      </w:r>
       <w:r>
         <w:t xml:space="preserve"> Yield curves for Demersal fish harvesting. </w:t>
       </w:r>
@@ -96,9 +107,9 @@
         </w:rPr>
         <w:drawing>
           <wp:inline distT="0" distB="0" distL="0" distR="0">
-            <wp:extent cx="5724525" cy="3095625"/>
-            <wp:effectExtent l="0" t="0" r="9525" b="9525"/>
-            <wp:docPr id="2" name="Picture 2" descr="I:\Science\MS\users\students\Hatton_Matthew\Documents\PhD\24-25\Recovery Time Manuscript\Draft Figures\Supplementary\Planktivorous_fish\Planktivorous_fish YIELD CURVE.png"/>
+            <wp:extent cx="5724525" cy="3091539"/>
+            <wp:effectExtent l="0" t="0" r="0" b="0"/>
+            <wp:docPr id="2" name="Picture 2"/>
             <wp:cNvGraphicFramePr>
               <a:graphicFrameLocks xmlns:a="http://schemas.openxmlformats.org/drawingml/2006/main" noChangeAspect="1"/>
             </wp:cNvGraphicFramePr>
@@ -119,7 +130,6 @@
                         </a:ext>
                       </a:extLst>
                     </a:blip>
-                    <a:srcRect/>
                     <a:stretch>
                       <a:fillRect/>
                     </a:stretch>
@@ -127,7 +137,7 @@
                   <pic:spPr bwMode="auto">
                     <a:xfrm>
                       <a:off x="0" y="0"/>
-                      <a:ext cx="5724525" cy="3095625"/>
+                      <a:ext cx="5724525" cy="3091539"/>
                     </a:xfrm>
                     <a:prstGeom prst="rect">
                       <a:avLst/>
@@ -149,37 +159,12 @@
         <w:pStyle w:val="Caption"/>
       </w:pPr>
       <w:r>
-        <w:rPr>
-          <w:highlight w:val="yellow"/>
-        </w:rPr>
-        <w:t xml:space="preserve">Supplementary Figure </w:t>
-      </w:r>
-      <w:r>
-        <w:rPr>
-          <w:highlight w:val="yellow"/>
-        </w:rPr>
-        <w:t>2</w:t>
-      </w:r>
-      <w:r>
-        <w:rPr>
-          <w:highlight w:val="yellow"/>
-        </w:rPr>
-        <w:t xml:space="preserve"> Yield curves for </w:t>
-      </w:r>
-      <w:r>
-        <w:rPr>
-          <w:highlight w:val="yellow"/>
-        </w:rPr>
-        <w:t xml:space="preserve">Planktivorous </w:t>
-      </w:r>
-      <w:r>
-        <w:rPr>
-          <w:highlight w:val="yellow"/>
-        </w:rPr>
-        <w:t>fish harvesting. StrathE2EModels were ran using Demersal harvest ratio multipliers ranging from 1 to 5 in intervals of 0.2. Each harvest ratio is run to a steady state (50 years). The MSY is the point at which the curve peaks</w:t>
-      </w:r>
-      <w:r>
-        <w:t>.</w:t>
+        <w:t>Supplementary Figure 2 Yield curves for Planktivorous fish harve</w:t>
+      </w:r>
+      <w:bookmarkStart w:id="0" w:name="_GoBack"/>
+      <w:bookmarkEnd w:id="0"/>
+      <w:r>
+        <w:t>sting. StrathE2EModels were ran using Demersal harvest ratio multipliers ranging from 1 to 5 in intervals of 0.2. Each harvest ratio is run to a steady state (50 years). The MSY is the point at which the curve peaks.</w:t>
       </w:r>
     </w:p>
     <w:p>
@@ -247,13 +232,7 @@
         <w:pStyle w:val="Caption"/>
       </w:pPr>
       <w:r>
-        <w:t xml:space="preserve">Supplementary Figure </w:t>
-      </w:r>
-      <w:r>
-        <w:t>3</w:t>
-      </w:r>
-      <w:r>
-        <w:t xml:space="preserve"> </w:t>
+        <w:t xml:space="preserve">Supplementary Figure 3 </w:t>
       </w:r>
       <w:r>
         <w:t>Recovery trajectories for each release year for Demersal fish.</w:t>
@@ -323,19 +302,7 @@
         <w:pStyle w:val="Caption"/>
       </w:pPr>
       <w:r>
-        <w:t xml:space="preserve">Supplementary Figure </w:t>
-      </w:r>
-      <w:r>
-        <w:t>4</w:t>
-      </w:r>
-      <w:r>
-        <w:t xml:space="preserve"> Recovery trajectories for each release year for </w:t>
-      </w:r>
-      <w:r>
-        <w:t xml:space="preserve">Planktivorous </w:t>
-      </w:r>
-      <w:r>
-        <w:t>fish.</w:t>
+        <w:t>Supplementary Figure 4 Recovery trajectories for each release year for Planktivorous fish.</w:t>
       </w:r>
     </w:p>
     <w:p>
@@ -477,10 +444,7 @@
         <w:pStyle w:val="Caption"/>
       </w:pPr>
       <w:r>
-        <w:t xml:space="preserve">Supplementary Figure </w:t>
-      </w:r>
-      <w:r>
-        <w:t>6</w:t>
+        <w:t>Supplementary Figure 6</w:t>
       </w:r>
       <w:r>
         <w:t xml:space="preserve"> </w:t>
@@ -556,10 +520,7 @@
         <w:pStyle w:val="Caption"/>
       </w:pPr>
       <w:r>
-        <w:t xml:space="preserve">Supplementary Figure </w:t>
-      </w:r>
-      <w:r>
-        <w:t>7</w:t>
+        <w:t>Supplementary Figure 7</w:t>
       </w:r>
       <w:r>
         <w:t xml:space="preserve"> </w:t>
@@ -634,10 +595,7 @@
         <w:pStyle w:val="Caption"/>
       </w:pPr>
       <w:r>
-        <w:t xml:space="preserve">Supplementary Figure </w:t>
-      </w:r>
-      <w:r>
-        <w:t>8</w:t>
+        <w:t>Supplementary Figure 8</w:t>
       </w:r>
       <w:r>
         <w:t xml:space="preserve"> </w:t>
@@ -713,19 +671,13 @@
         <w:pStyle w:val="Caption"/>
       </w:pPr>
       <w:r>
-        <w:t xml:space="preserve">Supplementary Figure </w:t>
-      </w:r>
-      <w:r>
-        <w:t>9</w:t>
+        <w:t>Supplementary Figure 9</w:t>
       </w:r>
       <w:r>
         <w:t xml:space="preserve"> </w:t>
       </w:r>
       <w:r>
-        <w:t>Carnivorous Scavenging</w:t>
-      </w:r>
-      <w:r>
-        <w:t xml:space="preserve"> Benthos </w:t>
+        <w:t xml:space="preserve">Carnivorous Scavenging Benthos </w:t>
       </w:r>
       <w:r>
         <w:t>Recovery trajectories per release year under Demersal fishing.</w:t>
@@ -794,19 +746,13 @@
         <w:pStyle w:val="Caption"/>
       </w:pPr>
       <w:r>
-        <w:t xml:space="preserve">Supplementary Figure </w:t>
-      </w:r>
-      <w:r>
-        <w:t>10</w:t>
+        <w:t>Supplementary Figure 10</w:t>
       </w:r>
       <w:r>
         <w:t xml:space="preserve"> </w:t>
       </w:r>
       <w:r>
-        <w:t>Carnivorous Scavenging</w:t>
-      </w:r>
-      <w:r>
-        <w:t xml:space="preserve"> Benthos Larvae </w:t>
+        <w:t xml:space="preserve">Carnivorous Scavenging Benthos Larvae </w:t>
       </w:r>
       <w:r>
         <w:t>Recovery trajectories per release year under Demersal fishing.</w:t>
@@ -876,10 +822,7 @@
         <w:pStyle w:val="Caption"/>
       </w:pPr>
       <w:r>
-        <w:t xml:space="preserve">Supplementary Figure </w:t>
-      </w:r>
-      <w:r>
-        <w:t>11</w:t>
+        <w:t>Supplementary Figure 11</w:t>
       </w:r>
       <w:r>
         <w:t xml:space="preserve"> </w:t>
@@ -954,19 +897,13 @@
         <w:pStyle w:val="Caption"/>
       </w:pPr>
       <w:r>
-        <w:t xml:space="preserve">Supplementary Figure </w:t>
-      </w:r>
-      <w:r>
-        <w:t>12</w:t>
+        <w:t>Supplementary Figure 12</w:t>
       </w:r>
       <w:r>
         <w:t xml:space="preserve"> </w:t>
       </w:r>
       <w:r>
-        <w:t xml:space="preserve">Suspension and Deposit feeding Benthos </w:t>
-      </w:r>
-      <w:r>
-        <w:t xml:space="preserve">Larvae </w:t>
+        <w:t xml:space="preserve">Suspension and Deposit feeding Benthos Larvae </w:t>
       </w:r>
       <w:r>
         <w:t>Recovery trajectories per release year under Demersal fishing.</w:t>
@@ -1036,10 +973,7 @@
         <w:pStyle w:val="Caption"/>
       </w:pPr>
       <w:r>
-        <w:t xml:space="preserve">Supplementary Figure </w:t>
-      </w:r>
-      <w:r>
-        <w:t>13</w:t>
+        <w:t>Supplementary Figure 13</w:t>
       </w:r>
       <w:r>
         <w:t xml:space="preserve"> </w:t>
@@ -1114,10 +1048,7 @@
         <w:pStyle w:val="Caption"/>
       </w:pPr>
       <w:r>
-        <w:t xml:space="preserve">Supplementary Figure </w:t>
-      </w:r>
-      <w:r>
-        <w:t>14</w:t>
+        <w:t>Supplementary Figure 14</w:t>
       </w:r>
       <w:r>
         <w:t xml:space="preserve"> </w:t>
@@ -1194,10 +1125,7 @@
         <w:keepNext/>
       </w:pPr>
       <w:r>
-        <w:t xml:space="preserve">Supplementary Figure </w:t>
-      </w:r>
-      <w:r>
-        <w:t>1</w:t>
+        <w:t>Supplementary Figure 1</w:t>
       </w:r>
       <w:r>
         <w:t>5</w:t>
@@ -1270,10 +1198,7 @@
         <w:pStyle w:val="Caption"/>
       </w:pPr>
       <w:r>
-        <w:t xml:space="preserve">Supplementary Figure </w:t>
-      </w:r>
-      <w:r>
-        <w:t>16</w:t>
+        <w:t>Supplementary Figure 16</w:t>
       </w:r>
       <w:r>
         <w:t xml:space="preserve"> </w:t>
@@ -1282,13 +1207,7 @@
         <w:t xml:space="preserve">Birds </w:t>
       </w:r>
       <w:r>
-        <w:t xml:space="preserve">Recovery trajectories per release year under </w:t>
-      </w:r>
-      <w:r>
-        <w:t>Planktivorous</w:t>
-      </w:r>
-      <w:r>
-        <w:t xml:space="preserve"> fishing.</w:t>
+        <w:t>Recovery trajectories per release year under Planktivorous fishing.</w:t>
       </w:r>
     </w:p>
     <w:p>
@@ -1356,10 +1275,7 @@
         <w:pStyle w:val="Caption"/>
       </w:pPr>
       <w:r>
-        <w:t xml:space="preserve">Supplementary Figure </w:t>
-      </w:r>
-      <w:r>
-        <w:t>17</w:t>
+        <w:t>Supplementary Figure 17</w:t>
       </w:r>
       <w:r>
         <w:t xml:space="preserve"> </w:t>
@@ -1440,10 +1356,7 @@
         <w:pStyle w:val="Caption"/>
       </w:pPr>
       <w:r>
-        <w:t xml:space="preserve">Supplementary Figure </w:t>
-      </w:r>
-      <w:r>
-        <w:t>18</w:t>
+        <w:t>Supplementary Figure 18</w:t>
       </w:r>
       <w:r>
         <w:t xml:space="preserve"> </w:t>
@@ -1539,10 +1452,7 @@
         <w:pStyle w:val="Caption"/>
       </w:pPr>
       <w:r>
-        <w:t xml:space="preserve">Supplementary Figure </w:t>
-      </w:r>
-      <w:r>
-        <w:t>21</w:t>
+        <w:t>Supplementary Figure 21</w:t>
       </w:r>
       <w:r>
         <w:t xml:space="preserve"> </w:t>
@@ -1620,10 +1530,7 @@
         <w:pStyle w:val="Caption"/>
       </w:pPr>
       <w:r>
-        <w:t xml:space="preserve">Supplementary Figure </w:t>
-      </w:r>
-      <w:r>
-        <w:t>22</w:t>
+        <w:t>Supplementary Figure 22</w:t>
       </w:r>
       <w:r>
         <w:t xml:space="preserve"> </w:t>
@@ -1705,10 +1612,7 @@
         <w:pStyle w:val="Caption"/>
       </w:pPr>
       <w:r>
-        <w:t xml:space="preserve">Supplementary Figure </w:t>
-      </w:r>
-      <w:r>
-        <w:t>23</w:t>
+        <w:t>Supplementary Figure 23</w:t>
       </w:r>
       <w:r>
         <w:t xml:space="preserve"> </w:t>
@@ -1789,10 +1693,7 @@
         <w:pStyle w:val="Caption"/>
       </w:pPr>
       <w:r>
-        <w:t xml:space="preserve">Supplementary Figure </w:t>
-      </w:r>
-      <w:r>
-        <w:t>24</w:t>
+        <w:t>Supplementary Figure 24</w:t>
       </w:r>
       <w:r>
         <w:t xml:space="preserve"> </w:t>
@@ -1874,13 +1775,7 @@
         <w:pStyle w:val="Caption"/>
       </w:pPr>
       <w:r>
-        <w:t xml:space="preserve">Supplementary Figure </w:t>
-      </w:r>
-      <w:r>
-        <w:t>2</w:t>
-      </w:r>
-      <w:r>
-        <w:t>5</w:t>
+        <w:t>Supplementary Figure 25</w:t>
       </w:r>
       <w:r>
         <w:t xml:space="preserve"> </w:t>
@@ -1961,10 +1856,7 @@
         <w:pStyle w:val="Caption"/>
       </w:pPr>
       <w:r>
-        <w:t xml:space="preserve">Supplementary Figure </w:t>
-      </w:r>
-      <w:r>
-        <w:t>26</w:t>
+        <w:t>Supplementary Figure 26</w:t>
       </w:r>
       <w:r>
         <w:t xml:space="preserve"> Carnivorous Scavenging Benthos Larvae </w:t>
@@ -2043,10 +1935,7 @@
         <w:pStyle w:val="Caption"/>
       </w:pPr>
       <w:r>
-        <w:t xml:space="preserve">Supplementary Figure </w:t>
-      </w:r>
-      <w:r>
-        <w:t>27</w:t>
+        <w:t>Supplementary Figure 27</w:t>
       </w:r>
       <w:r>
         <w:t xml:space="preserve"> </w:t>
@@ -2127,10 +2016,7 @@
         <w:pStyle w:val="Caption"/>
       </w:pPr>
       <w:r>
-        <w:t xml:space="preserve">Supplementary Figure </w:t>
-      </w:r>
-      <w:r>
-        <w:t>28</w:t>
+        <w:t>Supplementary Figure 28</w:t>
       </w:r>
       <w:r>
         <w:t xml:space="preserve"> </w:t>

</xml_diff>